<commit_message>
easier to red code
</commit_message>
<xml_diff>
--- a/Инструкция.docx
+++ b/Инструкция.docx
@@ -74,6 +74,14 @@
           <w:szCs w:val="32"/>
         </w:rPr>
         <w:t>. нужно вписать количество тел.</w:t>
+      </w:r>
+      <w:r>
+        <w:rPr>
+          <w:rStyle w:val="normaltextrun"/>
+          <w:sz w:val="32"/>
+          <w:szCs w:val="32"/>
+        </w:rPr>
+        <w:t xml:space="preserve"> В этом мести и в последующих нужно будет наводить свой курсор в поле ввода для ввода значений.</w:t>
       </w:r>
       <w:r>
         <w:rPr>
@@ -373,23 +381,13 @@
           <w:szCs w:val="18"/>
         </w:rPr>
       </w:pPr>
-      <w:proofErr w:type="spellStart"/>
-      <w:r>
-        <w:rPr>
-          <w:rStyle w:val="normaltextrun"/>
-          <w:sz w:val="28"/>
-          <w:szCs w:val="28"/>
-        </w:rPr>
-        <w:t>Velo_X</w:t>
-      </w:r>
-      <w:proofErr w:type="spellEnd"/>
-      <w:r>
-        <w:rPr>
-          <w:rStyle w:val="normaltextrun"/>
-          <w:sz w:val="28"/>
-          <w:szCs w:val="28"/>
-        </w:rPr>
-        <w:t xml:space="preserve"> </w:t>
+      <w:r>
+        <w:rPr>
+          <w:rStyle w:val="normaltextrun"/>
+          <w:sz w:val="28"/>
+          <w:szCs w:val="28"/>
+        </w:rPr>
+        <w:t xml:space="preserve">Velo_X </w:t>
       </w:r>
       <w:r>
         <w:rPr>
@@ -491,47 +489,21 @@
           <w:szCs w:val="18"/>
         </w:rPr>
       </w:pPr>
-      <w:proofErr w:type="spellStart"/>
-      <w:r>
-        <w:rPr>
-          <w:rStyle w:val="normaltextrun"/>
-          <w:sz w:val="28"/>
-          <w:szCs w:val="28"/>
-        </w:rPr>
-        <w:t>Velo_Y</w:t>
-      </w:r>
-      <w:proofErr w:type="spellEnd"/>
-      <w:r>
-        <w:rPr>
-          <w:rStyle w:val="normaltextrun"/>
-          <w:sz w:val="28"/>
-          <w:szCs w:val="28"/>
-        </w:rPr>
-        <w:t xml:space="preserve"> - </w:t>
-      </w:r>
-      <w:r>
-        <w:rPr>
-          <w:rStyle w:val="normaltextrun"/>
-          <w:sz w:val="28"/>
-          <w:szCs w:val="28"/>
-        </w:rPr>
-        <w:t>проекция вектора скорост</w:t>
-      </w:r>
-      <w:r>
-        <w:rPr>
-          <w:rStyle w:val="normaltextrun"/>
-          <w:sz w:val="28"/>
-          <w:szCs w:val="28"/>
-        </w:rPr>
-        <w:t>и</w:t>
-      </w:r>
-      <w:r>
-        <w:rPr>
-          <w:rStyle w:val="normaltextrun"/>
-          <w:sz w:val="28"/>
-          <w:szCs w:val="28"/>
-        </w:rPr>
-        <w:t xml:space="preserve"> тела на ось </w:t>
+      <w:r>
+        <w:rPr>
+          <w:rStyle w:val="normaltextrun"/>
+          <w:sz w:val="28"/>
+          <w:szCs w:val="28"/>
+        </w:rPr>
+        <w:t xml:space="preserve">Velo_Y - </w:t>
+      </w:r>
+      <w:r>
+        <w:rPr>
+          <w:rStyle w:val="normaltextrun"/>
+          <w:sz w:val="28"/>
+          <w:szCs w:val="28"/>
+        </w:rPr>
+        <w:t xml:space="preserve">проекция вектора скорости тела на ось </w:t>
       </w:r>
       <w:r>
         <w:rPr>
@@ -570,23 +542,13 @@
           <w:szCs w:val="18"/>
         </w:rPr>
       </w:pPr>
-      <w:proofErr w:type="spellStart"/>
-      <w:r>
-        <w:rPr>
-          <w:rStyle w:val="normaltextrun"/>
-          <w:sz w:val="28"/>
-          <w:szCs w:val="28"/>
-        </w:rPr>
-        <w:t>mass</w:t>
-      </w:r>
-      <w:proofErr w:type="spellEnd"/>
-      <w:r>
-        <w:rPr>
-          <w:rStyle w:val="normaltextrun"/>
-          <w:sz w:val="28"/>
-          <w:szCs w:val="28"/>
-        </w:rPr>
-        <w:t xml:space="preserve"> - масса тела</w:t>
+      <w:r>
+        <w:rPr>
+          <w:rStyle w:val="normaltextrun"/>
+          <w:sz w:val="28"/>
+          <w:szCs w:val="28"/>
+        </w:rPr>
+        <w:t>mass - масса тела</w:t>
       </w:r>
       <w:r>
         <w:rPr>
@@ -616,41 +578,13 @@
           <w:szCs w:val="18"/>
         </w:rPr>
       </w:pPr>
-      <w:proofErr w:type="spellStart"/>
-      <w:r>
-        <w:rPr>
-          <w:rStyle w:val="normaltextrun"/>
-          <w:sz w:val="28"/>
-          <w:szCs w:val="28"/>
-        </w:rPr>
-        <w:t>radius</w:t>
-      </w:r>
-      <w:proofErr w:type="spellEnd"/>
-      <w:r>
-        <w:rPr>
-          <w:rStyle w:val="normaltextrun"/>
-          <w:sz w:val="28"/>
-          <w:szCs w:val="28"/>
-        </w:rPr>
-        <w:t xml:space="preserve"> - </w:t>
-      </w:r>
-      <w:proofErr w:type="spellStart"/>
-      <w:r>
-        <w:rPr>
-          <w:rStyle w:val="normaltextrun"/>
-          <w:sz w:val="28"/>
-          <w:szCs w:val="28"/>
-        </w:rPr>
-        <w:t>раудиус</w:t>
-      </w:r>
-      <w:proofErr w:type="spellEnd"/>
-      <w:r>
-        <w:rPr>
-          <w:rStyle w:val="normaltextrun"/>
-          <w:sz w:val="28"/>
-          <w:szCs w:val="28"/>
-        </w:rPr>
-        <w:t xml:space="preserve"> тела</w:t>
+      <w:r>
+        <w:rPr>
+          <w:rStyle w:val="normaltextrun"/>
+          <w:sz w:val="28"/>
+          <w:szCs w:val="28"/>
+        </w:rPr>
+        <w:t>radius - раудиус тела</w:t>
       </w:r>
       <w:r>
         <w:rPr>
@@ -1110,25 +1044,7 @@
           <w:szCs w:val="28"/>
         </w:rPr>
         <w:lastRenderedPageBreak/>
-        <w:t xml:space="preserve">ячейке </w:t>
-      </w:r>
-      <w:proofErr w:type="spellStart"/>
-      <w:r>
-        <w:rPr>
-          <w:rStyle w:val="normaltextrun"/>
-          <w:sz w:val="28"/>
-          <w:szCs w:val="28"/>
-        </w:rPr>
-        <w:t>time</w:t>
-      </w:r>
-      <w:proofErr w:type="spellEnd"/>
-      <w:r>
-        <w:rPr>
-          <w:rStyle w:val="normaltextrun"/>
-          <w:sz w:val="28"/>
-          <w:szCs w:val="28"/>
-        </w:rPr>
-        <w:t xml:space="preserve"> и изменить скорость </w:t>
+        <w:t xml:space="preserve">ячейке time и изменить скорость </w:t>
       </w:r>
       <w:r>
         <w:rPr>
@@ -1144,18 +1060,8 @@
           <w:sz w:val="28"/>
           <w:szCs w:val="28"/>
         </w:rPr>
-        <w:t xml:space="preserve">, задав нужное значение в </w:t>
-      </w:r>
-      <w:proofErr w:type="spellStart"/>
-      <w:r>
-        <w:rPr>
-          <w:rStyle w:val="normaltextrun"/>
-          <w:sz w:val="28"/>
-          <w:szCs w:val="28"/>
-        </w:rPr>
-        <w:t>time_sp</w:t>
-      </w:r>
-      <w:proofErr w:type="spellEnd"/>
+        <w:t>, задав нужное значение в time_sp</w:t>
+      </w:r>
       <w:r>
         <w:rPr>
           <w:rStyle w:val="normaltextrun"/>

</xml_diff>